<commit_message>
added main text and bold roboto font
</commit_message>
<xml_diff>
--- a/tekst.docx
+++ b/tekst.docx
@@ -4,56 +4,65 @@
   <w:body>
     <w:p>
       <w:r>
-        <w:t>De gemeente Haarlem zorgt ervoor dat de jeugd een goede basis krijgt voor ontwikkeling en participatie in de samenleving. Dat doen ze door middel van goede voorzieningen en zorg voor de jeugd, onderwijs en sport.</w:t>
-      </w:r>
-    </w:p>
-    <w:p>
-      <w:r>
-        <w:t xml:space="preserve">Ze willen dat de jeugd meer participeert in de stoel. Dat willen ze bereiken door het aanbieden en stimuleren van jeugdvoorzieningen zoals </w:t>
-      </w:r>
-      <w:r>
-        <w:t>speeltuinen, openbare speelvoorzieningen, aanbod van tiener en jonger</w:t>
-      </w:r>
-      <w:r>
-        <w:t>en werk in welzijnsorganisaties en digitale netwerken.</w:t>
-      </w:r>
-    </w:p>
-    <w:p>
-      <w:r>
-        <w:t>Wijk gericht aanbod verdeeld over Haarlem voor verschillende leeftijdscategorieën om een zinvolle, passende vrijetijdsbesteding te organiseren.</w:t>
-      </w:r>
-    </w:p>
-    <w:p>
-      <w:r>
-        <w:t>Daarnaast wordt de zorg voor de jeugd versterkt zodat deze gezond blijft en verbeterd.</w:t>
-      </w:r>
-    </w:p>
-    <w:p>
-      <w:r>
-        <w:t xml:space="preserve">Bij het onderwijs willen ze dat er meer ontwikkelingskansen zijn zowel voor, tijdens en na school. </w:t>
-      </w:r>
-      <w:r>
-        <w:t xml:space="preserve"> Door kinderen al op vroege leeftijd de taal te leren en te ontwikkelen zodat ze makkelijker bij de basisschool instromen</w:t>
-      </w:r>
-      <w:r>
-        <w:t>, e</w:t>
-      </w:r>
-      <w:r>
-        <w:t xml:space="preserve">n iedereen naar </w:t>
-      </w:r>
-      <w:r>
-        <w:t>school te laten gaan zoda</w:t>
-      </w:r>
-      <w:r>
-        <w:t>t elk kind gelijke kansen heeft om zich zo goed mogelijk te ontwikkelen.</w:t>
-      </w:r>
-    </w:p>
-    <w:p>
-      <w:r>
-        <w:br w:type="page"/>
-      </w:r>
-    </w:p>
-    <w:p>
+        <w:t xml:space="preserve">Beverwijk is een stad gelegen in de provincie Noord-Holland. </w:t>
+      </w:r>
+      <w:r>
+        <w:t>De stad is gelegen aan een snelweg in is daarom makkelijk bereikbaar. Er zijn verschillende toeristenattracties, zoals bunkers van de Tweede Wereldoorlog en De Bazaar</w:t>
+      </w:r>
+      <w:r>
+        <w:t>, de grootste overdekte markt in Europa</w:t>
+      </w:r>
+      <w:r>
+        <w:t xml:space="preserve">. Ook is er de bioscoop Cineworld, </w:t>
+      </w:r>
+      <w:r>
+        <w:t xml:space="preserve">een theater </w:t>
+      </w:r>
+      <w:r>
+        <w:t>het Kennemertheater</w:t>
+      </w:r>
+      <w:r>
+        <w:t xml:space="preserve"> en een zwembad</w:t>
+      </w:r>
+      <w:r>
+        <w:t xml:space="preserve"> het Sportf</w:t>
+      </w:r>
+      <w:r>
+        <w:t>ondse</w:t>
+      </w:r>
+      <w:r>
+        <w:t>n</w:t>
+      </w:r>
+      <w:r>
+        <w:t>bad</w:t>
+      </w:r>
+      <w:r>
+        <w:t>.</w:t>
+      </w:r>
+      <w:r>
+        <w:t xml:space="preserve"> Verder ligt ook de woonwijk De Broekpolder in Beverwijk, een </w:t>
+      </w:r>
+      <w:r>
+        <w:t>gezellige en rustige woonwijk.</w:t>
+      </w:r>
+      <w:r>
+        <w:t xml:space="preserve"> In de buurt vindt je ook nog een strand bij Wijk aan Zee.</w:t>
+      </w:r>
+      <w:r>
+        <w:t xml:space="preserve"> In het centrum is er een lange winkelstraat en een overdekt winkelcentrum, elke week is er een markt.</w:t>
+      </w:r>
+      <w:r>
+        <w:t xml:space="preserve"> In Heemskerk, een stad vlak bij Beverwijk, zijn er ook nog het kasteel Assumburg en een golfbaan.</w:t>
+      </w:r>
+      <w:r>
+        <w:t xml:space="preserve"> In Beverwijk zijn er ook nog verschillende pa</w:t>
+      </w:r>
+      <w:r>
+        <w:t>rken om lekker door te wandelen en zijn er vele sportgelegenheden.</w:t>
+      </w:r>
+      <w:r>
+        <w:t xml:space="preserve"> In de stad ligt ook nog de middelbare school Kennemercollege.</w:t>
+      </w:r>
       <w:bookmarkStart w:id="0" w:name="_GoBack"/>
       <w:bookmarkEnd w:id="0"/>
     </w:p>
@@ -488,6 +497,22 @@
     <w:semiHidden/>
     <w:unhideWhenUsed/>
   </w:style>
+  <w:style w:type="paragraph" w:styleId="Normaalweb">
+    <w:name w:val="Normal (Web)"/>
+    <w:basedOn w:val="Standaard"/>
+    <w:uiPriority w:val="99"/>
+    <w:unhideWhenUsed/>
+    <w:rsid w:val="00E30B76"/>
+    <w:pPr>
+      <w:spacing w:before="100" w:beforeAutospacing="1" w:after="100" w:afterAutospacing="1" w:line="240" w:lineRule="auto"/>
+    </w:pPr>
+    <w:rPr>
+      <w:rFonts w:ascii="Times New Roman" w:eastAsia="Times New Roman" w:hAnsi="Times New Roman" w:cs="Times New Roman"/>
+      <w:sz w:val="24"/>
+      <w:szCs w:val="24"/>
+      <w:lang w:eastAsia="nl-NL"/>
+    </w:rPr>
+  </w:style>
 </w:styles>
 </file>
 

</xml_diff>